<commit_message>
Bruger manual.docx opdateret med
</commit_message>
<xml_diff>
--- a/Bilag/Bruger manual.docx
+++ b/Bilag/Bruger manual.docx
@@ -125,14 +125,27 @@
       <w:r>
         <w:t xml:space="preserve">Figur </w:t>
       </w:r>
-      <w:fldSimple w:instr=" SEQ Figur \* ARABIC ">
-        <w:r>
-          <w:rPr>
-            <w:noProof/>
-          </w:rPr>
-          <w:t>1</w:t>
-        </w:r>
-      </w:fldSimple>
+      <w:r>
+        <w:fldChar w:fldCharType="begin"/>
+      </w:r>
+      <w:r>
+        <w:instrText xml:space="preserve"> SEQ Figur \* ARABIC </w:instrText>
+      </w:r>
+      <w:r>
+        <w:fldChar w:fldCharType="separate"/>
+      </w:r>
+      <w:r>
+        <w:rPr>
+          <w:noProof/>
+        </w:rPr>
+        <w:t>1</w:t>
+      </w:r>
+      <w:r>
+        <w:rPr>
+          <w:noProof/>
+        </w:rPr>
+        <w:fldChar w:fldCharType="end"/>
+      </w:r>
       <w:r>
         <w:t>: Forbruger opbygning</w:t>
       </w:r>
@@ -218,7 +231,13 @@
         </w:rPr>
       </w:pPr>
       <w:r>
-        <w:t>Klik på et menu punkt for at få den ændret.</w:t>
+        <w:t xml:space="preserve">Klik på </w:t>
+      </w:r>
+      <w:r>
+        <w:t>en menu knap</w:t>
+      </w:r>
+      <w:r>
+        <w:t xml:space="preserve"> for at få den ændret.</w:t>
       </w:r>
     </w:p>
     <w:p>
@@ -239,7 +258,13 @@
         <w:t xml:space="preserve">Hovedmenu: </w:t>
       </w:r>
       <w:r>
-        <w:t>Denne menu svare til programmets hovedmenu.</w:t>
+        <w:t>Denne menu svare</w:t>
+      </w:r>
+      <w:r>
+        <w:t>r</w:t>
+      </w:r>
+      <w:r>
+        <w:t xml:space="preserve"> til programmets hovedmenu.</w:t>
       </w:r>
       <w:r>
         <w:t xml:space="preserve"> Opbygningen i Hoved</w:t>
@@ -281,7 +306,13 @@
         </w:numPr>
       </w:pPr>
       <w:r>
-        <w:t>Klik på et menu punkt for at få den ændret.</w:t>
+        <w:t xml:space="preserve">Klik på </w:t>
+      </w:r>
+      <w:r>
+        <w:t>en menu knap</w:t>
+      </w:r>
+      <w:r>
+        <w:t xml:space="preserve"> for at få den ændret.</w:t>
       </w:r>
     </w:p>
     <w:p>
@@ -370,24 +401,14 @@
       <w:r>
         <w:t xml:space="preserve">Figur </w:t>
       </w:r>
-      <w:r>
-        <w:fldChar w:fldCharType="begin"/>
-      </w:r>
-      <w:r>
-        <w:instrText xml:space="preserve"> SEQ Figur \* ARABIC </w:instrText>
-      </w:r>
-      <w:r>
-        <w:fldChar w:fldCharType="separate"/>
-      </w:r>
-      <w:r>
-        <w:rPr>
-          <w:noProof/>
-        </w:rPr>
-        <w:t>2</w:t>
-      </w:r>
-      <w:r>
-        <w:fldChar w:fldCharType="end"/>
-      </w:r>
+      <w:fldSimple w:instr=" SEQ Figur \* ARABIC ">
+        <w:r>
+          <w:rPr>
+            <w:noProof/>
+          </w:rPr>
+          <w:t>2</w:t>
+        </w:r>
+      </w:fldSimple>
       <w:r>
         <w:t>: Login</w:t>
       </w:r>
@@ -554,24 +575,14 @@
       <w:r>
         <w:t xml:space="preserve">Figur </w:t>
       </w:r>
-      <w:r>
-        <w:fldChar w:fldCharType="begin"/>
-      </w:r>
-      <w:r>
-        <w:instrText xml:space="preserve"> SEQ Figur \* ARABIC </w:instrText>
-      </w:r>
-      <w:r>
-        <w:fldChar w:fldCharType="separate"/>
-      </w:r>
-      <w:r>
-        <w:rPr>
-          <w:noProof/>
-        </w:rPr>
-        <w:t>3</w:t>
-      </w:r>
-      <w:r>
-        <w:fldChar w:fldCharType="end"/>
-      </w:r>
+      <w:fldSimple w:instr=" SEQ Figur \* ARABIC ">
+        <w:r>
+          <w:rPr>
+            <w:noProof/>
+          </w:rPr>
+          <w:t>3</w:t>
+        </w:r>
+      </w:fldSimple>
       <w:bookmarkEnd w:id="0"/>
       <w:r>
         <w:t>:</w:t>
@@ -695,7 +706,13 @@
         </w:rPr>
       </w:pPr>
       <w:r>
-        <w:t>Klik på et menu punkt for at få den ændret.</w:t>
+        <w:t xml:space="preserve">Klik på </w:t>
+      </w:r>
+      <w:r>
+        <w:t>en menu knap</w:t>
+      </w:r>
+      <w:r>
+        <w:t xml:space="preserve"> for at få den ændret.</w:t>
       </w:r>
     </w:p>
     <w:p>
@@ -716,7 +733,13 @@
         <w:t xml:space="preserve">Hovedmenu: </w:t>
       </w:r>
       <w:r>
-        <w:t xml:space="preserve">Denne menu svare til programmets hovedmenu. Opbygningen i Hovedmenuen er identisk gennem alle 3 applikationer  </w:t>
+        <w:t>Denne menu svare</w:t>
+      </w:r>
+      <w:r>
+        <w:t>r</w:t>
+      </w:r>
+      <w:r>
+        <w:t xml:space="preserve"> til programmets hovedmenu. Opbygningen i Hovedmenuen er identisk gennem alle 3 applikationer  </w:t>
       </w:r>
     </w:p>
     <w:p>
@@ -752,7 +775,13 @@
         </w:rPr>
       </w:pPr>
       <w:r>
-        <w:t>Klik på et menu punkt for at få den ændret.</w:t>
+        <w:t xml:space="preserve">Klik på </w:t>
+      </w:r>
+      <w:r>
+        <w:t>en menu knap</w:t>
+      </w:r>
+      <w:r>
+        <w:t xml:space="preserve"> for at få den ændret.</w:t>
       </w:r>
     </w:p>
     <w:p>
@@ -837,24 +866,14 @@
       <w:r>
         <w:t xml:space="preserve">Figur </w:t>
       </w:r>
-      <w:r>
-        <w:fldChar w:fldCharType="begin"/>
-      </w:r>
-      <w:r>
-        <w:instrText xml:space="preserve"> SEQ Figur \* ARABIC </w:instrText>
-      </w:r>
-      <w:r>
-        <w:fldChar w:fldCharType="separate"/>
-      </w:r>
-      <w:r>
-        <w:rPr>
-          <w:noProof/>
-        </w:rPr>
-        <w:t>4</w:t>
-      </w:r>
-      <w:r>
-        <w:fldChar w:fldCharType="end"/>
-      </w:r>
+      <w:fldSimple w:instr=" SEQ Figur \* ARABIC ">
+        <w:r>
+          <w:rPr>
+            <w:noProof/>
+          </w:rPr>
+          <w:t>4</w:t>
+        </w:r>
+      </w:fldSimple>
       <w:bookmarkEnd w:id="1"/>
       <w:r>
         <w:t>: Forretningsmanager opsætning</w:t>
@@ -980,7 +999,10 @@
         </w:rPr>
       </w:pPr>
       <w:r>
-        <w:t>Klik på et menu punkt for at få den ændret.</w:t>
+        <w:t>Klik på en menu knap</w:t>
+      </w:r>
+      <w:r>
+        <w:t xml:space="preserve"> for at få den ændret.</w:t>
       </w:r>
     </w:p>
     <w:p>
@@ -1001,7 +1023,13 @@
         <w:t xml:space="preserve">Hovedmenu: </w:t>
       </w:r>
       <w:r>
-        <w:t xml:space="preserve">Denne menu svare til programmets hovedmenu. Opbygningen i Hovedmenuen er identisk gennem alle 3 applikationer  </w:t>
+        <w:t>Denne menu svare</w:t>
+      </w:r>
+      <w:r>
+        <w:t>r</w:t>
+      </w:r>
+      <w:r>
+        <w:t xml:space="preserve"> til programmets hovedmenu. Opbygningen i Hovedmenuen er identisk gennem alle 3 applikationer  </w:t>
       </w:r>
     </w:p>
     <w:p>
@@ -1037,7 +1065,13 @@
         </w:rPr>
       </w:pPr>
       <w:r>
-        <w:t>Klik på et menu punkt for at få den ændret.</w:t>
+        <w:t xml:space="preserve">Klik på </w:t>
+      </w:r>
+      <w:r>
+        <w:t>en menu knap</w:t>
+      </w:r>
+      <w:r>
+        <w:t xml:space="preserve"> for at få den ændret.</w:t>
       </w:r>
     </w:p>
     <w:p>
@@ -1059,10 +1093,7 @@
     </w:p>
     <w:p>
       <w:r>
-        <w:t xml:space="preserve">I dette afsnit vil der blive gennemgået de forskellige funktionaliteter, man har som de forskellige brugere. </w:t>
-      </w:r>
-      <w:r>
-        <w:t>Her vil blive vist hvordan programmet er beregnet til at blive brugt.</w:t>
+        <w:t>I dette afsnit vil der blive gennemgået de forskellige funktionaliteter, man har som de forskellige brugere. Her vil blive vist hvordan programmet er beregnet til at blive brugt.</w:t>
       </w:r>
     </w:p>
     <w:p>
@@ -1169,14 +1200,27 @@
       <w:r>
         <w:t xml:space="preserve">Figur </w:t>
       </w:r>
-      <w:fldSimple w:instr=" SEQ Figur \* ARABIC ">
-        <w:r>
-          <w:rPr>
-            <w:noProof/>
-          </w:rPr>
-          <w:t>5</w:t>
-        </w:r>
-      </w:fldSimple>
+      <w:r>
+        <w:fldChar w:fldCharType="begin"/>
+      </w:r>
+      <w:r>
+        <w:instrText xml:space="preserve"> SEQ Figur \* ARABIC </w:instrText>
+      </w:r>
+      <w:r>
+        <w:fldChar w:fldCharType="separate"/>
+      </w:r>
+      <w:r>
+        <w:rPr>
+          <w:noProof/>
+        </w:rPr>
+        <w:t>5</w:t>
+      </w:r>
+      <w:r>
+        <w:rPr>
+          <w:noProof/>
+        </w:rPr>
+        <w:fldChar w:fldCharType="end"/>
+      </w:r>
       <w:r>
         <w:t>: Søg efter Produkt</w:t>
       </w:r>
@@ -1376,14 +1420,27 @@
       <w:r>
         <w:t xml:space="preserve">Figur </w:t>
       </w:r>
-      <w:fldSimple w:instr=" SEQ Figur \* ARABIC ">
-        <w:r>
-          <w:rPr>
-            <w:noProof/>
-          </w:rPr>
-          <w:t>6</w:t>
-        </w:r>
-      </w:fldSimple>
+      <w:r>
+        <w:fldChar w:fldCharType="begin"/>
+      </w:r>
+      <w:r>
+        <w:instrText xml:space="preserve"> SEQ Figur \* ARABIC </w:instrText>
+      </w:r>
+      <w:r>
+        <w:fldChar w:fldCharType="separate"/>
+      </w:r>
+      <w:r>
+        <w:rPr>
+          <w:noProof/>
+        </w:rPr>
+        <w:t>6</w:t>
+      </w:r>
+      <w:r>
+        <w:rPr>
+          <w:noProof/>
+        </w:rPr>
+        <w:fldChar w:fldCharType="end"/>
+      </w:r>
       <w:r>
         <w:t>: Tilføj produkter til indkøbslisten</w:t>
       </w:r>
@@ -1551,24 +1608,37 @@
       <w:pPr>
         <w:pStyle w:val="Caption"/>
       </w:pPr>
-      <w:bookmarkStart w:id="2" w:name="_Ref451683095"/>
-      <w:bookmarkStart w:id="3" w:name="_Ref451683106"/>
+      <w:bookmarkStart w:id="2" w:name="_Ref451683106"/>
+      <w:bookmarkStart w:id="3" w:name="_Ref451683095"/>
       <w:r>
         <w:t xml:space="preserve">Figur </w:t>
       </w:r>
-      <w:fldSimple w:instr=" SEQ Figur \* ARABIC ">
-        <w:r>
-          <w:rPr>
-            <w:noProof/>
-          </w:rPr>
-          <w:t>7</w:t>
-        </w:r>
-      </w:fldSimple>
+      <w:r>
+        <w:fldChar w:fldCharType="begin"/>
+      </w:r>
+      <w:r>
+        <w:instrText xml:space="preserve"> SEQ Figur \* ARABIC </w:instrText>
+      </w:r>
+      <w:r>
+        <w:fldChar w:fldCharType="separate"/>
+      </w:r>
+      <w:r>
+        <w:rPr>
+          <w:noProof/>
+        </w:rPr>
+        <w:t>7</w:t>
+      </w:r>
+      <w:r>
+        <w:rPr>
+          <w:noProof/>
+        </w:rPr>
+        <w:fldChar w:fldCharType="end"/>
+      </w:r>
+      <w:bookmarkEnd w:id="2"/>
+      <w:r>
+        <w:t>: Ændre antal på produkt</w:t>
+      </w:r>
       <w:bookmarkEnd w:id="3"/>
-      <w:r>
-        <w:t>: Ændre antal på produkt</w:t>
-      </w:r>
-      <w:bookmarkEnd w:id="2"/>
     </w:p>
     <w:p>
       <w:pPr>
@@ -1670,7 +1740,16 @@
     </w:p>
     <w:p>
       <w:r>
-        <w:t>Funktionaliteten fjern produkt fra indkøbslisten</w:t>
+        <w:t xml:space="preserve">Funktionaliteten </w:t>
+      </w:r>
+      <w:r>
+        <w:t>”</w:t>
+      </w:r>
+      <w:r>
+        <w:t>fjern produkt fra indkøbslisten</w:t>
+      </w:r>
+      <w:r>
+        <w:t>”</w:t>
       </w:r>
       <w:r>
         <w:t xml:space="preserve"> kan to ting</w:t>
@@ -1764,14 +1843,30 @@
       <w:r>
         <w:t xml:space="preserve">Figur </w:t>
       </w:r>
-      <w:fldSimple w:instr=" SEQ Figur \* ARABIC ">
-        <w:r>
-          <w:rPr>
-            <w:noProof/>
-          </w:rPr>
-          <w:t>8</w:t>
-        </w:r>
-      </w:fldSimple>
+      <w:r>
+        <w:fldChar w:fldCharType="begin"/>
+      </w:r>
+      <w:r>
+        <w:instrText xml:space="preserve"> SEQ</w:instrText>
+      </w:r>
+      <w:r>
+        <w:instrText xml:space="preserve"> Figur \* ARABIC </w:instrText>
+      </w:r>
+      <w:r>
+        <w:fldChar w:fldCharType="separate"/>
+      </w:r>
+      <w:r>
+        <w:rPr>
+          <w:noProof/>
+        </w:rPr>
+        <w:t>8</w:t>
+      </w:r>
+      <w:r>
+        <w:rPr>
+          <w:noProof/>
+        </w:rPr>
+        <w:fldChar w:fldCharType="end"/>
+      </w:r>
       <w:bookmarkEnd w:id="4"/>
       <w:r>
         <w:t>: fjern produkt fra indkøbsliste</w:t>
@@ -1847,7 +1942,37 @@
     </w:p>
     <w:p>
       <w:r>
-        <w:t xml:space="preserve">Funktionaliteten indstiller, kan man lave indstillinger om hvilke forretninger Pristjek220 skal lave udregner ud fra, når den skal generer indkøbslisten.  </w:t>
+        <w:t>Funktionaliteten indstiller,</w:t>
+      </w:r>
+      <w:r>
+        <w:t xml:space="preserve"> her</w:t>
+      </w:r>
+      <w:r>
+        <w:t xml:space="preserve"> kan man lave indstillinger</w:t>
+      </w:r>
+      <w:r>
+        <w:t>, for</w:t>
+      </w:r>
+      <w:r>
+        <w:t xml:space="preserve"> hvilke forretninger Pristjek220 skal lave udregn</w:t>
+      </w:r>
+      <w:r>
+        <w:t>inger</w:t>
+      </w:r>
+      <w:r>
+        <w:t xml:space="preserve"> </w:t>
+      </w:r>
+      <w:r>
+        <w:t>af</w:t>
+      </w:r>
+      <w:r>
+        <w:t>, når den skal generer</w:t>
+      </w:r>
+      <w:r>
+        <w:t>e</w:t>
+      </w:r>
+      <w:r>
+        <w:t xml:space="preserve"> indkøbslisten.  </w:t>
       </w:r>
     </w:p>
     <w:p>
@@ -1918,14 +2043,27 @@
       <w:r>
         <w:t xml:space="preserve">Figur </w:t>
       </w:r>
-      <w:fldSimple w:instr=" SEQ Figur \* ARABIC ">
-        <w:r>
-          <w:rPr>
-            <w:noProof/>
-          </w:rPr>
-          <w:t>9</w:t>
-        </w:r>
-      </w:fldSimple>
+      <w:r>
+        <w:fldChar w:fldCharType="begin"/>
+      </w:r>
+      <w:r>
+        <w:instrText xml:space="preserve"> SEQ Figur \* ARABIC </w:instrText>
+      </w:r>
+      <w:r>
+        <w:fldChar w:fldCharType="separate"/>
+      </w:r>
+      <w:r>
+        <w:rPr>
+          <w:noProof/>
+        </w:rPr>
+        <w:t>9</w:t>
+      </w:r>
+      <w:r>
+        <w:rPr>
+          <w:noProof/>
+        </w:rPr>
+        <w:fldChar w:fldCharType="end"/>
+      </w:r>
       <w:bookmarkEnd w:id="5"/>
       <w:r>
         <w:t>: indstiller for indkøbsliste</w:t>
@@ -2040,13 +2178,28 @@
         <w:t>Funktionaliteten</w:t>
       </w:r>
       <w:r>
-        <w:t xml:space="preserve"> generer</w:t>
+        <w:t xml:space="preserve"> </w:t>
+      </w:r>
+      <w:r>
+        <w:t>”</w:t>
+      </w:r>
+      <w:r>
+        <w:t>generer</w:t>
       </w:r>
       <w:r>
         <w:t xml:space="preserve"> indkøbsliste</w:t>
       </w:r>
       <w:r>
-        <w:t xml:space="preserve">, generere Pristjek220 hvilke butikker det er billigst, at lave sine indkøb, </w:t>
+        <w:t>”</w:t>
+      </w:r>
+      <w:r>
+        <w:t>, generere</w:t>
+      </w:r>
+      <w:r>
+        <w:t>r</w:t>
+      </w:r>
+      <w:r>
+        <w:t xml:space="preserve"> Pristjek220 hvilke butikker det er billigst, at lave sine indkøb, </w:t>
       </w:r>
       <w:r>
         <w:t>ude fra</w:t>
@@ -2121,14 +2274,27 @@
       <w:r>
         <w:t xml:space="preserve">Figur </w:t>
       </w:r>
-      <w:fldSimple w:instr=" SEQ Figur \* ARABIC ">
-        <w:r>
-          <w:rPr>
-            <w:noProof/>
-          </w:rPr>
-          <w:t>10</w:t>
-        </w:r>
-      </w:fldSimple>
+      <w:r>
+        <w:fldChar w:fldCharType="begin"/>
+      </w:r>
+      <w:r>
+        <w:instrText xml:space="preserve"> SEQ Figur \* ARABIC </w:instrText>
+      </w:r>
+      <w:r>
+        <w:fldChar w:fldCharType="separate"/>
+      </w:r>
+      <w:r>
+        <w:rPr>
+          <w:noProof/>
+        </w:rPr>
+        <w:t>10</w:t>
+      </w:r>
+      <w:r>
+        <w:rPr>
+          <w:noProof/>
+        </w:rPr>
+        <w:fldChar w:fldCharType="end"/>
+      </w:r>
       <w:r>
         <w:t>: Generer indkøbsliste</w:t>
       </w:r>
@@ -2258,14 +2424,27 @@
       <w:r>
         <w:t xml:space="preserve">Figur </w:t>
       </w:r>
-      <w:fldSimple w:instr=" SEQ Figur \* ARABIC ">
-        <w:r>
-          <w:rPr>
-            <w:noProof/>
-          </w:rPr>
-          <w:t>11</w:t>
-        </w:r>
-      </w:fldSimple>
+      <w:r>
+        <w:fldChar w:fldCharType="begin"/>
+      </w:r>
+      <w:r>
+        <w:instrText xml:space="preserve"> SEQ Figur \* ARABIC </w:instrText>
+      </w:r>
+      <w:r>
+        <w:fldChar w:fldCharType="separate"/>
+      </w:r>
+      <w:r>
+        <w:rPr>
+          <w:noProof/>
+        </w:rPr>
+        <w:t>11</w:t>
+      </w:r>
+      <w:r>
+        <w:rPr>
+          <w:noProof/>
+        </w:rPr>
+        <w:fldChar w:fldCharType="end"/>
+      </w:r>
       <w:r>
         <w:t>: Send indkøbsliste til mail</w:t>
       </w:r>
@@ -2446,14 +2625,27 @@
       <w:r>
         <w:t xml:space="preserve">Figur </w:t>
       </w:r>
-      <w:fldSimple w:instr=" SEQ Figur \* ARABIC ">
-        <w:r>
-          <w:rPr>
-            <w:noProof/>
-          </w:rPr>
-          <w:t>12</w:t>
-        </w:r>
-      </w:fldSimple>
+      <w:r>
+        <w:fldChar w:fldCharType="begin"/>
+      </w:r>
+      <w:r>
+        <w:instrText xml:space="preserve"> SEQ Figur \* ARABIC </w:instrText>
+      </w:r>
+      <w:r>
+        <w:fldChar w:fldCharType="separate"/>
+      </w:r>
+      <w:r>
+        <w:rPr>
+          <w:noProof/>
+        </w:rPr>
+        <w:t>12</w:t>
+      </w:r>
+      <w:r>
+        <w:rPr>
+          <w:noProof/>
+        </w:rPr>
+        <w:fldChar w:fldCharType="end"/>
+      </w:r>
       <w:r>
         <w:t>: Ændre forretning i genereret indkøbsliste</w:t>
       </w:r>
@@ -2567,13 +2759,7 @@
     </w:p>
     <w:p>
       <w:r>
-        <w:t xml:space="preserve">Har vil der blive vist de grundlæggende funktioner man har som </w:t>
-      </w:r>
-      <w:r>
-        <w:t>administrator</w:t>
-      </w:r>
-      <w:r>
-        <w:t>.</w:t>
+        <w:t>Har vil der blive vist de grundlæggende funktioner man har som administrator.</w:t>
       </w:r>
     </w:p>
     <w:p>
@@ -2656,14 +2842,27 @@
       <w:r>
         <w:t xml:space="preserve">Figur </w:t>
       </w:r>
-      <w:fldSimple w:instr=" SEQ Figur \* ARABIC ">
-        <w:r>
-          <w:rPr>
-            <w:noProof/>
-          </w:rPr>
-          <w:t>13</w:t>
-        </w:r>
-      </w:fldSimple>
+      <w:r>
+        <w:fldChar w:fldCharType="begin"/>
+      </w:r>
+      <w:r>
+        <w:instrText xml:space="preserve"> SEQ Figur \* ARABIC </w:instrText>
+      </w:r>
+      <w:r>
+        <w:fldChar w:fldCharType="separate"/>
+      </w:r>
+      <w:r>
+        <w:rPr>
+          <w:noProof/>
+        </w:rPr>
+        <w:t>13</w:t>
+      </w:r>
+      <w:r>
+        <w:rPr>
+          <w:noProof/>
+        </w:rPr>
+        <w:fldChar w:fldCharType="end"/>
+      </w:r>
       <w:r>
         <w:t>: Tilføj forretning</w:t>
       </w:r>
@@ -2680,13 +2879,7 @@
         <w:t xml:space="preserve">For at tilføje en forretning til Pristjek220, </w:t>
       </w:r>
       <w:r>
-        <w:t>skal man trykke på ”</w:t>
-      </w:r>
-      <w:r>
-        <w:t>Tilføj forretning</w:t>
-      </w:r>
-      <w:r>
-        <w:t xml:space="preserve">”, der er en knap der ligger i hovedmenuen. </w:t>
+        <w:t xml:space="preserve">skal man trykke på ”Tilføj forretning”, der er en knap der ligger i hovedmenuen. </w:t>
       </w:r>
     </w:p>
     <w:p>
@@ -2831,14 +3024,27 @@
       <w:r>
         <w:t xml:space="preserve">Figur </w:t>
       </w:r>
-      <w:fldSimple w:instr=" SEQ Figur \* ARABIC ">
-        <w:r>
-          <w:rPr>
-            <w:noProof/>
-          </w:rPr>
-          <w:t>14</w:t>
-        </w:r>
-      </w:fldSimple>
+      <w:r>
+        <w:fldChar w:fldCharType="begin"/>
+      </w:r>
+      <w:r>
+        <w:instrText xml:space="preserve"> SEQ Figur \* ARABIC </w:instrText>
+      </w:r>
+      <w:r>
+        <w:fldChar w:fldCharType="separate"/>
+      </w:r>
+      <w:r>
+        <w:rPr>
+          <w:noProof/>
+        </w:rPr>
+        <w:t>14</w:t>
+      </w:r>
+      <w:r>
+        <w:rPr>
+          <w:noProof/>
+        </w:rPr>
+        <w:fldChar w:fldCharType="end"/>
+      </w:r>
       <w:r>
         <w:t>: Fjern forretning</w:t>
       </w:r>
@@ -2856,13 +3062,7 @@
         <w:t xml:space="preserve">For at fjerne en forretning fra Pristjek220, </w:t>
       </w:r>
       <w:r>
-        <w:t xml:space="preserve">skal man trykke på </w:t>
-      </w:r>
-      <w:r>
-        <w:t>”Fjern forretning</w:t>
-      </w:r>
-      <w:r>
-        <w:t xml:space="preserve">”, der er en knap der ligger i hovedmenuen. </w:t>
+        <w:t xml:space="preserve">skal man trykke på ”Fjern forretning”, der er en knap der ligger i hovedmenuen. </w:t>
       </w:r>
     </w:p>
     <w:p>
@@ -3056,14 +3256,27 @@
       <w:r>
         <w:t xml:space="preserve">Figur </w:t>
       </w:r>
-      <w:fldSimple w:instr=" SEQ Figur \* ARABIC ">
-        <w:r>
-          <w:rPr>
-            <w:noProof/>
-          </w:rPr>
-          <w:t>15</w:t>
-        </w:r>
-      </w:fldSimple>
+      <w:r>
+        <w:fldChar w:fldCharType="begin"/>
+      </w:r>
+      <w:r>
+        <w:instrText xml:space="preserve"> SEQ Figur \* ARABIC </w:instrText>
+      </w:r>
+      <w:r>
+        <w:fldChar w:fldCharType="separate"/>
+      </w:r>
+      <w:r>
+        <w:rPr>
+          <w:noProof/>
+        </w:rPr>
+        <w:t>15</w:t>
+      </w:r>
+      <w:r>
+        <w:rPr>
+          <w:noProof/>
+        </w:rPr>
+        <w:fldChar w:fldCharType="end"/>
+      </w:r>
       <w:r>
         <w:t>: Tilføj produkt</w:t>
       </w:r>
@@ -3080,13 +3293,7 @@
         <w:t xml:space="preserve">For at tilføje et produkt til forretningen, </w:t>
       </w:r>
       <w:r>
-        <w:t>skal man trykke på ”</w:t>
-      </w:r>
-      <w:r>
-        <w:t>Tilføj produkt</w:t>
-      </w:r>
-      <w:r>
-        <w:t xml:space="preserve">”, der er en knap der ligger i hovedmenuen. </w:t>
+        <w:t xml:space="preserve">skal man trykke på ”Tilføj produkt”, der er en knap der ligger i hovedmenuen. </w:t>
       </w:r>
     </w:p>
     <w:p>
@@ -3210,25 +3417,7 @@
     </w:p>
     <w:p>
       <w:r>
-        <w:t xml:space="preserve">Funktionaliteten </w:t>
-      </w:r>
-      <w:r>
-        <w:t>fjern</w:t>
-      </w:r>
-      <w:r>
-        <w:t xml:space="preserve"> produkt, </w:t>
-      </w:r>
-      <w:r>
-        <w:t>fjerner</w:t>
-      </w:r>
-      <w:r>
-        <w:t xml:space="preserve"> et produkt </w:t>
-      </w:r>
-      <w:r>
-        <w:t>fra</w:t>
-      </w:r>
-      <w:r>
-        <w:t xml:space="preserve"> den forretning, der er logget ind. </w:t>
+        <w:t xml:space="preserve">Funktionaliteten fjern produkt, fjerner et produkt fra den forretning, der er logget ind. </w:t>
       </w:r>
     </w:p>
     <w:p>
@@ -3297,14 +3486,27 @@
       <w:r>
         <w:t xml:space="preserve">Figur </w:t>
       </w:r>
-      <w:fldSimple w:instr=" SEQ Figur \* ARABIC ">
-        <w:r>
-          <w:rPr>
-            <w:noProof/>
-          </w:rPr>
-          <w:t>16</w:t>
-        </w:r>
-      </w:fldSimple>
+      <w:r>
+        <w:fldChar w:fldCharType="begin"/>
+      </w:r>
+      <w:r>
+        <w:instrText xml:space="preserve"> SEQ Figur \* ARABIC </w:instrText>
+      </w:r>
+      <w:r>
+        <w:fldChar w:fldCharType="separate"/>
+      </w:r>
+      <w:r>
+        <w:rPr>
+          <w:noProof/>
+        </w:rPr>
+        <w:t>16</w:t>
+      </w:r>
+      <w:r>
+        <w:rPr>
+          <w:noProof/>
+        </w:rPr>
+        <w:fldChar w:fldCharType="end"/>
+      </w:r>
       <w:r>
         <w:t>: Fjern produkt</w:t>
       </w:r>
@@ -3318,19 +3520,10 @@
         </w:numPr>
       </w:pPr>
       <w:r>
-        <w:t>For at fjerne et produkt fra</w:t>
-      </w:r>
-      <w:r>
-        <w:t xml:space="preserve"> forretningen, </w:t>
-      </w:r>
-      <w:r>
-        <w:t xml:space="preserve">skal man trykke på </w:t>
-      </w:r>
-      <w:r>
-        <w:t>”Fjern produkt</w:t>
-      </w:r>
-      <w:r>
-        <w:t xml:space="preserve">”, der er en knap der ligger i hovedmenuen. </w:t>
+        <w:t xml:space="preserve">For at fjerne et produkt fra forretningen, </w:t>
+      </w:r>
+      <w:r>
+        <w:t xml:space="preserve">skal man trykke på ”Fjern produkt”, der er en knap der ligger i hovedmenuen. </w:t>
       </w:r>
     </w:p>
     <w:p>
@@ -3348,19 +3541,13 @@
         <w:t>,</w:t>
       </w:r>
       <w:r>
-        <w:t xml:space="preserve"> </w:t>
-      </w:r>
-      <w:r>
-        <w:t>for det</w:t>
+        <w:t xml:space="preserve"> for det</w:t>
       </w:r>
       <w:r>
         <w:t xml:space="preserve"> produkt</w:t>
       </w:r>
       <w:r>
-        <w:t xml:space="preserve"> der skal slettes</w:t>
-      </w:r>
-      <w:r>
-        <w:t xml:space="preserve">. </w:t>
+        <w:t xml:space="preserve"> der skal slettes. </w:t>
       </w:r>
     </w:p>
     <w:p>
@@ -3372,13 +3559,7 @@
         </w:numPr>
       </w:pPr>
       <w:r>
-        <w:t>Tryk på ”</w:t>
-      </w:r>
-      <w:r>
-        <w:t>Fjern</w:t>
-      </w:r>
-      <w:r>
-        <w:t xml:space="preserve"> produkt” knappen</w:t>
+        <w:t>Tryk på ”Fjern produkt” knappen</w:t>
       </w:r>
       <w:r>
         <w:t>,</w:t>
@@ -3402,19 +3583,7 @@
         </w:numPr>
       </w:pPr>
       <w:r>
-        <w:t xml:space="preserve">Der kommer en bekræftelsesboks op, som sikre sig om produktet skal </w:t>
-      </w:r>
-      <w:r>
-        <w:t>fjernes</w:t>
-      </w:r>
-      <w:r>
-        <w:t xml:space="preserve"> </w:t>
-      </w:r>
-      <w:r>
-        <w:t>fra</w:t>
-      </w:r>
-      <w:r>
-        <w:t xml:space="preserve"> forretningen.</w:t>
+        <w:t>Der kommer en bekræftelsesboks op, som sikre sig om produktet skal fjernes fra forretningen.</w:t>
       </w:r>
     </w:p>
     <w:p>
@@ -3429,19 +3598,15 @@
         <w:t>Tryk på knappen ”J</w:t>
       </w:r>
       <w:r>
-        <w:t>a”</w:t>
-      </w:r>
-      <w:r>
-        <w:t xml:space="preserve"> for at fjerne produktet fra</w:t>
-      </w:r>
-      <w:r>
-        <w:t xml:space="preserve"> forretningen.</w:t>
+        <w:t>a” for at fjerne produktet fra forretningen.</w:t>
       </w:r>
     </w:p>
     <w:p>
       <w:r>
         <w:br w:type="page"/>
       </w:r>
+      <w:bookmarkStart w:id="7" w:name="_GoBack"/>
+      <w:bookmarkEnd w:id="7"/>
     </w:p>
     <w:p>
       <w:pPr>
@@ -3454,13 +3619,7 @@
     </w:p>
     <w:p>
       <w:r>
-        <w:t xml:space="preserve">Funktionaliteten </w:t>
-      </w:r>
-      <w:r>
-        <w:t>ændre pris på produkt, ændre prisen på</w:t>
-      </w:r>
-      <w:r>
-        <w:t xml:space="preserve"> et produkt fra den forretning, der er logget ind.</w:t>
+        <w:t>Funktionaliteten ændre pris på produkt, ændre prisen på et produkt fra den forretning, der er logget ind.</w:t>
       </w:r>
     </w:p>
     <w:p>
@@ -3532,14 +3691,27 @@
       <w:r>
         <w:t xml:space="preserve">Figur </w:t>
       </w:r>
-      <w:fldSimple w:instr=" SEQ Figur \* ARABIC ">
-        <w:r>
-          <w:rPr>
-            <w:noProof/>
-          </w:rPr>
-          <w:t>17</w:t>
-        </w:r>
-      </w:fldSimple>
+      <w:r>
+        <w:fldChar w:fldCharType="begin"/>
+      </w:r>
+      <w:r>
+        <w:instrText xml:space="preserve"> SEQ Figur \* ARABIC </w:instrText>
+      </w:r>
+      <w:r>
+        <w:fldChar w:fldCharType="separate"/>
+      </w:r>
+      <w:r>
+        <w:rPr>
+          <w:noProof/>
+        </w:rPr>
+        <w:t>17</w:t>
+      </w:r>
+      <w:r>
+        <w:rPr>
+          <w:noProof/>
+        </w:rPr>
+        <w:fldChar w:fldCharType="end"/>
+      </w:r>
       <w:r>
         <w:t>: Ændre pris</w:t>
       </w:r>
@@ -3554,25 +3726,13 @@
         </w:numPr>
       </w:pPr>
       <w:r>
-        <w:t xml:space="preserve">For at ændre prisen på </w:t>
-      </w:r>
-      <w:r>
-        <w:t xml:space="preserve">et produkt fra forretningen, skal man åbne </w:t>
-      </w:r>
-      <w:r>
-        <w:t>ændre</w:t>
-      </w:r>
-      <w:r>
-        <w:t xml:space="preserve"> </w:t>
+        <w:t xml:space="preserve">For at ændre prisen på et produkt fra forretningen, skal man åbne ændre </w:t>
       </w:r>
       <w:r>
         <w:t>pris</w:t>
       </w:r>
       <w:r>
-        <w:t>. Ved at trykke på ”</w:t>
-      </w:r>
-      <w:r>
-        <w:t>Ændre</w:t>
+        <w:t>. Ved at trykke på ”Ændre</w:t>
       </w:r>
       <w:r>
         <w:t xml:space="preserve"> pris</w:t>
@@ -3665,10 +3825,7 @@
         <w:t xml:space="preserve"> forretningen.</w:t>
       </w:r>
     </w:p>
-    <w:p>
-      <w:bookmarkStart w:id="7" w:name="_GoBack"/>
-      <w:bookmarkEnd w:id="7"/>
-    </w:p>
+    <w:p/>
     <w:p/>
     <w:sectPr>
       <w:pgSz w:w="11906" w:h="16838"/>
@@ -6908,7 +7065,7 @@
 </file>
 
 <file path=customXml/itemProps1.xml><?xml version="1.0" encoding="utf-8"?>
-<ds:datastoreItem xmlns:ds="http://schemas.openxmlformats.org/officeDocument/2006/customXml" ds:itemID="{546A6C10-A8A9-4374-9B7D-66252398D48C}">
+<ds:datastoreItem xmlns:ds="http://schemas.openxmlformats.org/officeDocument/2006/customXml" ds:itemID="{ECE3765F-BC91-4CD5-B369-DFCAD236A781}">
   <ds:schemaRefs>
     <ds:schemaRef ds:uri="http://schemas.openxmlformats.org/officeDocument/2006/bibliography"/>
   </ds:schemaRefs>

</xml_diff>